<commit_message>
commit btJAV 03 by cc
</commit_message>
<xml_diff>
--- a/Bai tap Git.docx
+++ b/Bai tap Git.docx
@@ -2474,8 +2474,365 @@
           <w:szCs w:val="26"/>
         </w:rPr>
       </w:pPr>
+      <w:proofErr w:type="spellStart"/>
+      <w:r>
+        <w:rPr>
+          <w:rFonts w:ascii="Times New Roman" w:hAnsi="Times New Roman" w:cs="Times New Roman"/>
+          <w:sz w:val="26"/>
+          <w:szCs w:val="26"/>
+        </w:rPr>
+        <w:t>Sv</w:t>
+      </w:r>
+      <w:proofErr w:type="spellEnd"/>
+      <w:r>
+        <w:rPr>
+          <w:rFonts w:ascii="Times New Roman" w:hAnsi="Times New Roman" w:cs="Times New Roman"/>
+          <w:sz w:val="26"/>
+          <w:szCs w:val="26"/>
+        </w:rPr>
+        <w:t xml:space="preserve"> B</w:t>
+      </w:r>
+      <w:proofErr w:type="gramStart"/>
+      <w:r>
+        <w:rPr>
+          <w:rFonts w:ascii="Times New Roman" w:hAnsi="Times New Roman" w:cs="Times New Roman"/>
+          <w:sz w:val="26"/>
+          <w:szCs w:val="26"/>
+        </w:rPr>
+        <w:t>,C</w:t>
+      </w:r>
+      <w:proofErr w:type="gramEnd"/>
+      <w:r>
+        <w:rPr>
+          <w:rFonts w:ascii="Times New Roman" w:hAnsi="Times New Roman" w:cs="Times New Roman"/>
+          <w:sz w:val="26"/>
+          <w:szCs w:val="26"/>
+        </w:rPr>
+        <w:t>:</w:t>
+      </w:r>
+    </w:p>
+    <w:p>
+      <w:pPr>
+        <w:pStyle w:val="ListParagraph"/>
+        <w:rPr>
+          <w:rFonts w:ascii="Times New Roman" w:hAnsi="Times New Roman" w:cs="Times New Roman"/>
+          <w:sz w:val="26"/>
+          <w:szCs w:val="26"/>
+        </w:rPr>
+      </w:pPr>
+      <w:r>
+        <w:rPr>
+          <w:noProof/>
+        </w:rPr>
+        <w:drawing>
+          <wp:inline distT="0" distB="0" distL="0" distR="0" wp14:anchorId="392FBFD6" wp14:editId="77DF5805">
+            <wp:extent cx="5657850" cy="3543300"/>
+            <wp:effectExtent l="0" t="0" r="0" b="0"/>
+            <wp:docPr id="5" name="Picture 5"/>
+            <wp:cNvGraphicFramePr>
+              <a:graphicFrameLocks xmlns:a="http://schemas.openxmlformats.org/drawingml/2006/main" noChangeAspect="1"/>
+            </wp:cNvGraphicFramePr>
+            <a:graphic xmlns:a="http://schemas.openxmlformats.org/drawingml/2006/main">
+              <a:graphicData uri="http://schemas.openxmlformats.org/drawingml/2006/picture">
+                <pic:pic xmlns:pic="http://schemas.openxmlformats.org/drawingml/2006/picture">
+                  <pic:nvPicPr>
+                    <pic:cNvPr id="0" name=""/>
+                    <pic:cNvPicPr/>
+                  </pic:nvPicPr>
+                  <pic:blipFill>
+                    <a:blip r:embed="rId11"/>
+                    <a:stretch>
+                      <a:fillRect/>
+                    </a:stretch>
+                  </pic:blipFill>
+                  <pic:spPr>
+                    <a:xfrm>
+                      <a:off x="0" y="0"/>
+                      <a:ext cx="5657850" cy="3543300"/>
+                    </a:xfrm>
+                    <a:prstGeom prst="rect">
+                      <a:avLst/>
+                    </a:prstGeom>
+                  </pic:spPr>
+                </pic:pic>
+              </a:graphicData>
+            </a:graphic>
+          </wp:inline>
+        </w:drawing>
+      </w:r>
+    </w:p>
+    <w:p>
+      <w:pPr>
+        <w:pStyle w:val="ListParagraph"/>
+        <w:rPr>
+          <w:rFonts w:ascii="Times New Roman" w:hAnsi="Times New Roman" w:cs="Times New Roman"/>
+          <w:sz w:val="26"/>
+          <w:szCs w:val="26"/>
+        </w:rPr>
+      </w:pPr>
+      <w:r>
+        <w:rPr>
+          <w:noProof/>
+        </w:rPr>
+        <w:lastRenderedPageBreak/>
+        <w:drawing>
+          <wp:inline distT="0" distB="0" distL="0" distR="0" wp14:anchorId="0E70F5E1" wp14:editId="38A43899">
+            <wp:extent cx="5943600" cy="4015740"/>
+            <wp:effectExtent l="0" t="0" r="0" b="3810"/>
+            <wp:docPr id="7" name="Picture 7"/>
+            <wp:cNvGraphicFramePr>
+              <a:graphicFrameLocks xmlns:a="http://schemas.openxmlformats.org/drawingml/2006/main" noChangeAspect="1"/>
+            </wp:cNvGraphicFramePr>
+            <a:graphic xmlns:a="http://schemas.openxmlformats.org/drawingml/2006/main">
+              <a:graphicData uri="http://schemas.openxmlformats.org/drawingml/2006/picture">
+                <pic:pic xmlns:pic="http://schemas.openxmlformats.org/drawingml/2006/picture">
+                  <pic:nvPicPr>
+                    <pic:cNvPr id="0" name=""/>
+                    <pic:cNvPicPr/>
+                  </pic:nvPicPr>
+                  <pic:blipFill>
+                    <a:blip r:embed="rId12"/>
+                    <a:stretch>
+                      <a:fillRect/>
+                    </a:stretch>
+                  </pic:blipFill>
+                  <pic:spPr>
+                    <a:xfrm>
+                      <a:off x="0" y="0"/>
+                      <a:ext cx="5943600" cy="4015740"/>
+                    </a:xfrm>
+                    <a:prstGeom prst="rect">
+                      <a:avLst/>
+                    </a:prstGeom>
+                  </pic:spPr>
+                </pic:pic>
+              </a:graphicData>
+            </a:graphic>
+          </wp:inline>
+        </w:drawing>
+      </w:r>
+    </w:p>
+    <w:p>
+      <w:pPr>
+        <w:pStyle w:val="ListParagraph"/>
+        <w:rPr>
+          <w:rFonts w:ascii="Times New Roman" w:hAnsi="Times New Roman" w:cs="Times New Roman"/>
+          <w:sz w:val="26"/>
+          <w:szCs w:val="26"/>
+        </w:rPr>
+      </w:pPr>
+      <w:proofErr w:type="spellStart"/>
+      <w:r>
+        <w:rPr>
+          <w:rFonts w:ascii="Times New Roman" w:hAnsi="Times New Roman" w:cs="Times New Roman"/>
+          <w:sz w:val="26"/>
+          <w:szCs w:val="26"/>
+        </w:rPr>
+        <w:t>Nhận</w:t>
+      </w:r>
+      <w:proofErr w:type="spellEnd"/>
+      <w:r>
+        <w:rPr>
+          <w:rFonts w:ascii="Times New Roman" w:hAnsi="Times New Roman" w:cs="Times New Roman"/>
+          <w:sz w:val="26"/>
+          <w:szCs w:val="26"/>
+        </w:rPr>
+        <w:t xml:space="preserve"> </w:t>
+      </w:r>
+      <w:proofErr w:type="spellStart"/>
+      <w:proofErr w:type="gramStart"/>
+      <w:r>
+        <w:rPr>
+          <w:rFonts w:ascii="Times New Roman" w:hAnsi="Times New Roman" w:cs="Times New Roman"/>
+          <w:sz w:val="26"/>
+          <w:szCs w:val="26"/>
+        </w:rPr>
+        <w:t>xét</w:t>
+      </w:r>
+      <w:proofErr w:type="spellEnd"/>
+      <w:r>
+        <w:rPr>
+          <w:rFonts w:ascii="Times New Roman" w:hAnsi="Times New Roman" w:cs="Times New Roman"/>
+          <w:sz w:val="26"/>
+          <w:szCs w:val="26"/>
+        </w:rPr>
+        <w:t xml:space="preserve"> :</w:t>
+      </w:r>
+      <w:proofErr w:type="gramEnd"/>
+      <w:r>
+        <w:rPr>
+          <w:rFonts w:ascii="Times New Roman" w:hAnsi="Times New Roman" w:cs="Times New Roman"/>
+          <w:sz w:val="26"/>
+          <w:szCs w:val="26"/>
+        </w:rPr>
+        <w:t xml:space="preserve"> </w:t>
+      </w:r>
+      <w:proofErr w:type="spellStart"/>
+      <w:r>
+        <w:rPr>
+          <w:rFonts w:ascii="Times New Roman" w:hAnsi="Times New Roman" w:cs="Times New Roman"/>
+          <w:sz w:val="26"/>
+          <w:szCs w:val="26"/>
+        </w:rPr>
+        <w:t>lấy</w:t>
+      </w:r>
+      <w:proofErr w:type="spellEnd"/>
+      <w:r>
+        <w:rPr>
+          <w:rFonts w:ascii="Times New Roman" w:hAnsi="Times New Roman" w:cs="Times New Roman"/>
+          <w:sz w:val="26"/>
+          <w:szCs w:val="26"/>
+        </w:rPr>
+        <w:t xml:space="preserve"> </w:t>
+      </w:r>
+      <w:proofErr w:type="spellStart"/>
+      <w:r>
+        <w:rPr>
+          <w:rFonts w:ascii="Times New Roman" w:hAnsi="Times New Roman" w:cs="Times New Roman"/>
+          <w:sz w:val="26"/>
+          <w:szCs w:val="26"/>
+        </w:rPr>
+        <w:t>được</w:t>
+      </w:r>
+      <w:proofErr w:type="spellEnd"/>
+      <w:r>
+        <w:rPr>
+          <w:rFonts w:ascii="Times New Roman" w:hAnsi="Times New Roman" w:cs="Times New Roman"/>
+          <w:sz w:val="26"/>
+          <w:szCs w:val="26"/>
+        </w:rPr>
+        <w:t xml:space="preserve"> file </w:t>
+      </w:r>
+      <w:proofErr w:type="spellStart"/>
+      <w:r>
+        <w:rPr>
+          <w:rFonts w:ascii="Times New Roman" w:hAnsi="Times New Roman" w:cs="Times New Roman"/>
+          <w:sz w:val="26"/>
+          <w:szCs w:val="26"/>
+        </w:rPr>
+        <w:t>mà</w:t>
+      </w:r>
+      <w:proofErr w:type="spellEnd"/>
+      <w:r>
+        <w:rPr>
+          <w:rFonts w:ascii="Times New Roman" w:hAnsi="Times New Roman" w:cs="Times New Roman"/>
+          <w:sz w:val="26"/>
+          <w:szCs w:val="26"/>
+        </w:rPr>
+        <w:t xml:space="preserve"> </w:t>
+      </w:r>
+      <w:proofErr w:type="spellStart"/>
+      <w:r>
+        <w:rPr>
+          <w:rFonts w:ascii="Times New Roman" w:hAnsi="Times New Roman" w:cs="Times New Roman"/>
+          <w:sz w:val="26"/>
+          <w:szCs w:val="26"/>
+        </w:rPr>
+        <w:t>sinh</w:t>
+      </w:r>
+      <w:proofErr w:type="spellEnd"/>
+      <w:r>
+        <w:rPr>
+          <w:rFonts w:ascii="Times New Roman" w:hAnsi="Times New Roman" w:cs="Times New Roman"/>
+          <w:sz w:val="26"/>
+          <w:szCs w:val="26"/>
+        </w:rPr>
+        <w:t xml:space="preserve"> </w:t>
+      </w:r>
+      <w:proofErr w:type="spellStart"/>
+      <w:r>
+        <w:rPr>
+          <w:rFonts w:ascii="Times New Roman" w:hAnsi="Times New Roman" w:cs="Times New Roman"/>
+          <w:sz w:val="26"/>
+          <w:szCs w:val="26"/>
+        </w:rPr>
+        <w:t>viên</w:t>
+      </w:r>
+      <w:proofErr w:type="spellEnd"/>
+      <w:r>
+        <w:rPr>
+          <w:rFonts w:ascii="Times New Roman" w:hAnsi="Times New Roman" w:cs="Times New Roman"/>
+          <w:sz w:val="26"/>
+          <w:szCs w:val="26"/>
+        </w:rPr>
+        <w:t xml:space="preserve"> A </w:t>
+      </w:r>
+      <w:proofErr w:type="spellStart"/>
+      <w:r>
+        <w:rPr>
+          <w:rFonts w:ascii="Times New Roman" w:hAnsi="Times New Roman" w:cs="Times New Roman"/>
+          <w:sz w:val="26"/>
+          <w:szCs w:val="26"/>
+        </w:rPr>
+        <w:t>đã</w:t>
+      </w:r>
+      <w:proofErr w:type="spellEnd"/>
+      <w:r>
+        <w:rPr>
+          <w:rFonts w:ascii="Times New Roman" w:hAnsi="Times New Roman" w:cs="Times New Roman"/>
+          <w:sz w:val="26"/>
+          <w:szCs w:val="26"/>
+        </w:rPr>
+        <w:t xml:space="preserve"> push </w:t>
+      </w:r>
+      <w:proofErr w:type="spellStart"/>
+      <w:r>
+        <w:rPr>
+          <w:rFonts w:ascii="Times New Roman" w:hAnsi="Times New Roman" w:cs="Times New Roman"/>
+          <w:sz w:val="26"/>
+          <w:szCs w:val="26"/>
+        </w:rPr>
+        <w:t>lên</w:t>
+      </w:r>
+      <w:proofErr w:type="spellEnd"/>
+      <w:r>
+        <w:rPr>
+          <w:rFonts w:ascii="Times New Roman" w:hAnsi="Times New Roman" w:cs="Times New Roman"/>
+          <w:sz w:val="26"/>
+          <w:szCs w:val="26"/>
+        </w:rPr>
+        <w:t xml:space="preserve"> </w:t>
+      </w:r>
+      <w:proofErr w:type="spellStart"/>
+      <w:r>
+        <w:rPr>
+          <w:rFonts w:ascii="Times New Roman" w:hAnsi="Times New Roman" w:cs="Times New Roman"/>
+          <w:sz w:val="26"/>
+          <w:szCs w:val="26"/>
+        </w:rPr>
+        <w:t>kho</w:t>
+      </w:r>
+      <w:proofErr w:type="spellEnd"/>
+      <w:r>
+        <w:rPr>
+          <w:rFonts w:ascii="Times New Roman" w:hAnsi="Times New Roman" w:cs="Times New Roman"/>
+          <w:sz w:val="26"/>
+          <w:szCs w:val="26"/>
+        </w:rPr>
+        <w:t xml:space="preserve"> .</w:t>
+      </w:r>
+    </w:p>
+    <w:p>
+      <w:pPr>
+        <w:pStyle w:val="ListParagraph"/>
+        <w:rPr>
+          <w:rFonts w:ascii="Times New Roman" w:hAnsi="Times New Roman" w:cs="Times New Roman"/>
+          <w:sz w:val="26"/>
+          <w:szCs w:val="26"/>
+        </w:rPr>
+      </w:pPr>
       <w:bookmarkStart w:id="0" w:name="_GoBack"/>
       <w:bookmarkEnd w:id="0"/>
+    </w:p>
+    <w:p>
+      <w:pPr>
+        <w:pStyle w:val="ListParagraph"/>
+        <w:rPr>
+          <w:rFonts w:ascii="Times New Roman" w:hAnsi="Times New Roman" w:cs="Times New Roman"/>
+          <w:sz w:val="26"/>
+          <w:szCs w:val="26"/>
+        </w:rPr>
+      </w:pPr>
     </w:p>
     <w:p>
       <w:pPr>
@@ -4863,6 +5220,7 @@
           <w:sz w:val="26"/>
           <w:szCs w:val="26"/>
         </w:rPr>
+        <w:lastRenderedPageBreak/>
         <w:t xml:space="preserve">Quay </w:t>
       </w:r>
       <w:proofErr w:type="spellStart"/>

</xml_diff>

<commit_message>
commit jav06 by Danh
</commit_message>
<xml_diff>
--- a/Bai tap Git.docx
+++ b/Bai tap Git.docx
@@ -4833,8 +4833,6 @@
         </w:rPr>
         <w:t xml:space="preserve"> </w:t>
       </w:r>
-      <w:bookmarkStart w:id="0" w:name="_GoBack"/>
-      <w:bookmarkEnd w:id="0"/>
       <w:proofErr w:type="spellStart"/>
       <w:r>
         <w:rPr>
@@ -5375,7 +5373,6 @@
         <w:pStyle w:val="ListParagraph"/>
         <w:rPr>
           <w:rFonts w:ascii="Times New Roman" w:hAnsi="Times New Roman" w:cs="Times New Roman"/>
-          <w:color w:val="FF0000"/>
           <w:sz w:val="26"/>
           <w:szCs w:val="26"/>
         </w:rPr>
@@ -5385,77 +5382,141 @@
       <w:r>
         <w:rPr>
           <w:rFonts w:ascii="Times New Roman" w:hAnsi="Times New Roman" w:cs="Times New Roman"/>
-          <w:color w:val="FF0000"/>
-          <w:sz w:val="26"/>
-          <w:szCs w:val="26"/>
-        </w:rPr>
-        <w:t>Hình</w:t>
-      </w:r>
-      <w:proofErr w:type="spellEnd"/>
-      <w:r>
-        <w:rPr>
-          <w:rFonts w:ascii="Times New Roman" w:hAnsi="Times New Roman" w:cs="Times New Roman"/>
-          <w:color w:val="FF0000"/>
-          <w:sz w:val="26"/>
-          <w:szCs w:val="26"/>
-        </w:rPr>
-        <w:t xml:space="preserve"> </w:t>
-      </w:r>
-      <w:proofErr w:type="spellStart"/>
-      <w:r>
-        <w:rPr>
-          <w:rFonts w:ascii="Times New Roman" w:hAnsi="Times New Roman" w:cs="Times New Roman"/>
-          <w:color w:val="FF0000"/>
-          <w:sz w:val="26"/>
-          <w:szCs w:val="26"/>
-        </w:rPr>
-        <w:t>ảnh</w:t>
-      </w:r>
-      <w:proofErr w:type="spellEnd"/>
-      <w:r>
-        <w:rPr>
-          <w:rFonts w:ascii="Times New Roman" w:hAnsi="Times New Roman" w:cs="Times New Roman"/>
-          <w:color w:val="FF0000"/>
-          <w:sz w:val="26"/>
-          <w:szCs w:val="26"/>
-        </w:rPr>
-        <w:t xml:space="preserve"> </w:t>
-      </w:r>
-      <w:proofErr w:type="spellStart"/>
-      <w:r>
-        <w:rPr>
-          <w:rFonts w:ascii="Times New Roman" w:hAnsi="Times New Roman" w:cs="Times New Roman"/>
-          <w:color w:val="FF0000"/>
-          <w:sz w:val="26"/>
-          <w:szCs w:val="26"/>
-        </w:rPr>
-        <w:t>làm</w:t>
-      </w:r>
-      <w:proofErr w:type="spellEnd"/>
-      <w:r>
-        <w:rPr>
-          <w:rFonts w:ascii="Times New Roman" w:hAnsi="Times New Roman" w:cs="Times New Roman"/>
-          <w:color w:val="FF0000"/>
-          <w:sz w:val="26"/>
-          <w:szCs w:val="26"/>
-        </w:rPr>
-        <w:t xml:space="preserve"> minh </w:t>
-      </w:r>
-      <w:proofErr w:type="spellStart"/>
-      <w:r>
-        <w:rPr>
-          <w:rFonts w:ascii="Times New Roman" w:hAnsi="Times New Roman" w:cs="Times New Roman"/>
-          <w:color w:val="FF0000"/>
-          <w:sz w:val="26"/>
-          <w:szCs w:val="26"/>
-        </w:rPr>
-        <w:t>chứng</w:t>
-      </w:r>
-      <w:proofErr w:type="spellEnd"/>
-      <w:r>
-        <w:rPr>
-          <w:rFonts w:ascii="Times New Roman" w:hAnsi="Times New Roman" w:cs="Times New Roman"/>
-          <w:color w:val="FF0000"/>
+          <w:sz w:val="26"/>
+          <w:szCs w:val="26"/>
+        </w:rPr>
+        <w:t>Có</w:t>
+      </w:r>
+      <w:proofErr w:type="spellEnd"/>
+      <w:r>
+        <w:rPr>
+          <w:rFonts w:ascii="Times New Roman" w:hAnsi="Times New Roman" w:cs="Times New Roman"/>
+          <w:sz w:val="26"/>
+          <w:szCs w:val="26"/>
+        </w:rPr>
+        <w:t xml:space="preserve"> </w:t>
+      </w:r>
+      <w:proofErr w:type="spellStart"/>
+      <w:r>
+        <w:rPr>
+          <w:rFonts w:ascii="Times New Roman" w:hAnsi="Times New Roman" w:cs="Times New Roman"/>
+          <w:sz w:val="26"/>
+          <w:szCs w:val="26"/>
+        </w:rPr>
+        <w:t>sự</w:t>
+      </w:r>
+      <w:proofErr w:type="spellEnd"/>
+      <w:r>
+        <w:rPr>
+          <w:rFonts w:ascii="Times New Roman" w:hAnsi="Times New Roman" w:cs="Times New Roman"/>
+          <w:sz w:val="26"/>
+          <w:szCs w:val="26"/>
+        </w:rPr>
+        <w:t xml:space="preserve"> </w:t>
+      </w:r>
+      <w:proofErr w:type="spellStart"/>
+      <w:r>
+        <w:rPr>
+          <w:rFonts w:ascii="Times New Roman" w:hAnsi="Times New Roman" w:cs="Times New Roman"/>
+          <w:sz w:val="26"/>
+          <w:szCs w:val="26"/>
+        </w:rPr>
+        <w:t>thay</w:t>
+      </w:r>
+      <w:proofErr w:type="spellEnd"/>
+      <w:r>
+        <w:rPr>
+          <w:rFonts w:ascii="Times New Roman" w:hAnsi="Times New Roman" w:cs="Times New Roman"/>
+          <w:sz w:val="26"/>
+          <w:szCs w:val="26"/>
+        </w:rPr>
+        <w:t xml:space="preserve"> </w:t>
+      </w:r>
+      <w:proofErr w:type="spellStart"/>
+      <w:r>
+        <w:rPr>
+          <w:rFonts w:ascii="Times New Roman" w:hAnsi="Times New Roman" w:cs="Times New Roman"/>
+          <w:sz w:val="26"/>
+          <w:szCs w:val="26"/>
+        </w:rPr>
+        <w:t>đổi</w:t>
+      </w:r>
+      <w:proofErr w:type="spellEnd"/>
+      <w:r>
+        <w:rPr>
+          <w:rFonts w:ascii="Times New Roman" w:hAnsi="Times New Roman" w:cs="Times New Roman"/>
+          <w:sz w:val="26"/>
+          <w:szCs w:val="26"/>
+        </w:rPr>
+        <w:t xml:space="preserve"> so </w:t>
+      </w:r>
+      <w:proofErr w:type="spellStart"/>
+      <w:r>
+        <w:rPr>
+          <w:rFonts w:ascii="Times New Roman" w:hAnsi="Times New Roman" w:cs="Times New Roman"/>
+          <w:sz w:val="26"/>
+          <w:szCs w:val="26"/>
+        </w:rPr>
+        <w:t>với</w:t>
+      </w:r>
+      <w:proofErr w:type="spellEnd"/>
+      <w:r>
+        <w:rPr>
+          <w:rFonts w:ascii="Times New Roman" w:hAnsi="Times New Roman" w:cs="Times New Roman"/>
+          <w:sz w:val="26"/>
+          <w:szCs w:val="26"/>
+        </w:rPr>
+        <w:t xml:space="preserve"> </w:t>
+      </w:r>
+      <w:proofErr w:type="spellStart"/>
+      <w:r>
+        <w:rPr>
+          <w:rFonts w:ascii="Times New Roman" w:hAnsi="Times New Roman" w:cs="Times New Roman"/>
+          <w:sz w:val="26"/>
+          <w:szCs w:val="26"/>
+        </w:rPr>
+        <w:t>bản</w:t>
+      </w:r>
+      <w:proofErr w:type="spellEnd"/>
+      <w:r>
+        <w:rPr>
+          <w:rFonts w:ascii="Times New Roman" w:hAnsi="Times New Roman" w:cs="Times New Roman"/>
+          <w:sz w:val="26"/>
+          <w:szCs w:val="26"/>
+        </w:rPr>
+        <w:t xml:space="preserve"> </w:t>
+      </w:r>
+      <w:proofErr w:type="spellStart"/>
+      <w:r>
+        <w:rPr>
+          <w:rFonts w:ascii="Times New Roman" w:hAnsi="Times New Roman" w:cs="Times New Roman"/>
+          <w:sz w:val="26"/>
+          <w:szCs w:val="26"/>
+        </w:rPr>
+        <w:t>trước</w:t>
+      </w:r>
+      <w:proofErr w:type="spellEnd"/>
+      <w:r>
+        <w:rPr>
+          <w:rFonts w:ascii="Times New Roman" w:hAnsi="Times New Roman" w:cs="Times New Roman"/>
+          <w:sz w:val="26"/>
+          <w:szCs w:val="26"/>
+        </w:rPr>
+        <w:t xml:space="preserve"> </w:t>
+      </w:r>
+      <w:proofErr w:type="spellStart"/>
+      <w:r>
+        <w:rPr>
+          <w:rFonts w:ascii="Times New Roman" w:hAnsi="Times New Roman" w:cs="Times New Roman"/>
+          <w:sz w:val="26"/>
+          <w:szCs w:val="26"/>
+        </w:rPr>
+        <w:t>đó</w:t>
+      </w:r>
+      <w:proofErr w:type="spellEnd"/>
+      <w:r>
+        <w:rPr>
+          <w:rFonts w:ascii="Times New Roman" w:hAnsi="Times New Roman" w:cs="Times New Roman"/>
           <w:sz w:val="26"/>
           <w:szCs w:val="26"/>
         </w:rPr>
@@ -5474,12 +5535,44 @@
       </w:pPr>
       <w:r>
         <w:rPr>
-          <w:rFonts w:ascii="Times New Roman" w:hAnsi="Times New Roman" w:cs="Times New Roman"/>
-          <w:color w:val="FF0000"/>
-          <w:sz w:val="26"/>
-          <w:szCs w:val="26"/>
-        </w:rPr>
-        <w:t>???</w:t>
+          <w:noProof/>
+        </w:rPr>
+        <w:lastRenderedPageBreak/>
+        <w:drawing>
+          <wp:inline distT="0" distB="0" distL="0" distR="0" wp14:anchorId="6F6A3350" wp14:editId="177CF98E">
+            <wp:extent cx="5943600" cy="2936240"/>
+            <wp:effectExtent l="0" t="0" r="0" b="0"/>
+            <wp:docPr id="12" name="Picture 12"/>
+            <wp:cNvGraphicFramePr>
+              <a:graphicFrameLocks xmlns:a="http://schemas.openxmlformats.org/drawingml/2006/main" noChangeAspect="1"/>
+            </wp:cNvGraphicFramePr>
+            <a:graphic xmlns:a="http://schemas.openxmlformats.org/drawingml/2006/main">
+              <a:graphicData uri="http://schemas.openxmlformats.org/drawingml/2006/picture">
+                <pic:pic xmlns:pic="http://schemas.openxmlformats.org/drawingml/2006/picture">
+                  <pic:nvPicPr>
+                    <pic:cNvPr id="0" name=""/>
+                    <pic:cNvPicPr/>
+                  </pic:nvPicPr>
+                  <pic:blipFill>
+                    <a:blip r:embed="rId17"/>
+                    <a:stretch>
+                      <a:fillRect/>
+                    </a:stretch>
+                  </pic:blipFill>
+                  <pic:spPr>
+                    <a:xfrm>
+                      <a:off x="0" y="0"/>
+                      <a:ext cx="5943600" cy="2936240"/>
+                    </a:xfrm>
+                    <a:prstGeom prst="rect">
+                      <a:avLst/>
+                    </a:prstGeom>
+                  </pic:spPr>
+                </pic:pic>
+              </a:graphicData>
+            </a:graphic>
+          </wp:inline>
+        </w:drawing>
       </w:r>
     </w:p>
     <w:p>
@@ -5731,93 +5824,174 @@
         <w:pStyle w:val="ListParagraph"/>
         <w:rPr>
           <w:rFonts w:ascii="Times New Roman" w:hAnsi="Times New Roman" w:cs="Times New Roman"/>
-          <w:color w:val="FF0000"/>
           <w:sz w:val="26"/>
           <w:szCs w:val="26"/>
         </w:rPr>
       </w:pPr>
       <w:proofErr w:type="spellStart"/>
+      <w:r>
+        <w:rPr>
+          <w:rFonts w:ascii="Times New Roman" w:hAnsi="Times New Roman" w:cs="Times New Roman"/>
+          <w:sz w:val="26"/>
+          <w:szCs w:val="26"/>
+        </w:rPr>
+        <w:t>Được</w:t>
+      </w:r>
+      <w:proofErr w:type="spellEnd"/>
+      <w:r>
+        <w:rPr>
+          <w:rFonts w:ascii="Times New Roman" w:hAnsi="Times New Roman" w:cs="Times New Roman"/>
+          <w:sz w:val="26"/>
+          <w:szCs w:val="26"/>
+        </w:rPr>
+        <w:t xml:space="preserve"> </w:t>
+      </w:r>
+      <w:proofErr w:type="spellStart"/>
+      <w:r>
+        <w:rPr>
+          <w:rFonts w:ascii="Times New Roman" w:hAnsi="Times New Roman" w:cs="Times New Roman"/>
+          <w:sz w:val="26"/>
+          <w:szCs w:val="26"/>
+        </w:rPr>
+        <w:t>thay</w:t>
+      </w:r>
+      <w:proofErr w:type="spellEnd"/>
+      <w:r>
+        <w:rPr>
+          <w:rFonts w:ascii="Times New Roman" w:hAnsi="Times New Roman" w:cs="Times New Roman"/>
+          <w:sz w:val="26"/>
+          <w:szCs w:val="26"/>
+        </w:rPr>
+        <w:t xml:space="preserve"> </w:t>
+      </w:r>
+      <w:proofErr w:type="spellStart"/>
+      <w:r>
+        <w:rPr>
+          <w:rFonts w:ascii="Times New Roman" w:hAnsi="Times New Roman" w:cs="Times New Roman"/>
+          <w:sz w:val="26"/>
+          <w:szCs w:val="26"/>
+        </w:rPr>
+        <w:t>đổi</w:t>
+      </w:r>
+      <w:proofErr w:type="spellEnd"/>
+      <w:r>
+        <w:rPr>
+          <w:rFonts w:ascii="Times New Roman" w:hAnsi="Times New Roman" w:cs="Times New Roman"/>
+          <w:sz w:val="26"/>
+          <w:szCs w:val="26"/>
+        </w:rPr>
+        <w:t xml:space="preserve"> </w:t>
+      </w:r>
+      <w:proofErr w:type="spellStart"/>
+      <w:r>
+        <w:rPr>
+          <w:rFonts w:ascii="Times New Roman" w:hAnsi="Times New Roman" w:cs="Times New Roman"/>
+          <w:sz w:val="26"/>
+          <w:szCs w:val="26"/>
+        </w:rPr>
+        <w:t>bởi</w:t>
+      </w:r>
+      <w:proofErr w:type="spellEnd"/>
+      <w:r>
+        <w:rPr>
+          <w:rFonts w:ascii="Times New Roman" w:hAnsi="Times New Roman" w:cs="Times New Roman"/>
+          <w:sz w:val="26"/>
+          <w:szCs w:val="26"/>
+        </w:rPr>
+        <w:t xml:space="preserve"> chickenoken01 </w:t>
+      </w:r>
       <w:proofErr w:type="gramStart"/>
       <w:r>
         <w:rPr>
           <w:rFonts w:ascii="Times New Roman" w:hAnsi="Times New Roman" w:cs="Times New Roman"/>
-          <w:color w:val="FF0000"/>
-          <w:sz w:val="26"/>
-          <w:szCs w:val="26"/>
-        </w:rPr>
-        <w:t>Hình</w:t>
-      </w:r>
-      <w:proofErr w:type="spellEnd"/>
-      <w:r>
-        <w:rPr>
-          <w:rFonts w:ascii="Times New Roman" w:hAnsi="Times New Roman" w:cs="Times New Roman"/>
-          <w:color w:val="FF0000"/>
-          <w:sz w:val="26"/>
-          <w:szCs w:val="26"/>
-        </w:rPr>
-        <w:t xml:space="preserve"> </w:t>
-      </w:r>
-      <w:proofErr w:type="spellStart"/>
-      <w:r>
-        <w:rPr>
-          <w:rFonts w:ascii="Times New Roman" w:hAnsi="Times New Roman" w:cs="Times New Roman"/>
-          <w:color w:val="FF0000"/>
-          <w:sz w:val="26"/>
-          <w:szCs w:val="26"/>
-        </w:rPr>
-        <w:t>ảnh</w:t>
-      </w:r>
-      <w:proofErr w:type="spellEnd"/>
-      <w:r>
-        <w:rPr>
-          <w:rFonts w:ascii="Times New Roman" w:hAnsi="Times New Roman" w:cs="Times New Roman"/>
-          <w:color w:val="FF0000"/>
-          <w:sz w:val="26"/>
-          <w:szCs w:val="26"/>
-        </w:rPr>
-        <w:t xml:space="preserve"> </w:t>
-      </w:r>
-      <w:proofErr w:type="spellStart"/>
-      <w:r>
-        <w:rPr>
-          <w:rFonts w:ascii="Times New Roman" w:hAnsi="Times New Roman" w:cs="Times New Roman"/>
-          <w:color w:val="FF0000"/>
-          <w:sz w:val="26"/>
-          <w:szCs w:val="26"/>
-        </w:rPr>
-        <w:t>làm</w:t>
-      </w:r>
-      <w:proofErr w:type="spellEnd"/>
-      <w:r>
-        <w:rPr>
-          <w:rFonts w:ascii="Times New Roman" w:hAnsi="Times New Roman" w:cs="Times New Roman"/>
-          <w:color w:val="FF0000"/>
-          <w:sz w:val="26"/>
-          <w:szCs w:val="26"/>
-        </w:rPr>
-        <w:t xml:space="preserve"> minh </w:t>
-      </w:r>
-      <w:proofErr w:type="spellStart"/>
-      <w:r>
-        <w:rPr>
-          <w:rFonts w:ascii="Times New Roman" w:hAnsi="Times New Roman" w:cs="Times New Roman"/>
-          <w:color w:val="FF0000"/>
-          <w:sz w:val="26"/>
-          <w:szCs w:val="26"/>
-        </w:rPr>
-        <w:t>chứng</w:t>
-      </w:r>
-      <w:proofErr w:type="spellEnd"/>
-      <w:r>
-        <w:rPr>
-          <w:rFonts w:ascii="Times New Roman" w:hAnsi="Times New Roman" w:cs="Times New Roman"/>
-          <w:color w:val="FF0000"/>
-          <w:sz w:val="26"/>
-          <w:szCs w:val="26"/>
-        </w:rPr>
-        <w:t>.</w:t>
+          <w:sz w:val="26"/>
+          <w:szCs w:val="26"/>
+        </w:rPr>
+        <w:t>( CC</w:t>
       </w:r>
       <w:proofErr w:type="gramEnd"/>
+      <w:r>
+        <w:rPr>
+          <w:rFonts w:ascii="Times New Roman" w:hAnsi="Times New Roman" w:cs="Times New Roman"/>
+          <w:sz w:val="26"/>
+          <w:szCs w:val="26"/>
+        </w:rPr>
+        <w:t xml:space="preserve"> ) </w:t>
+      </w:r>
+      <w:proofErr w:type="spellStart"/>
+      <w:r>
+        <w:rPr>
+          <w:rFonts w:ascii="Times New Roman" w:hAnsi="Times New Roman" w:cs="Times New Roman"/>
+          <w:sz w:val="26"/>
+          <w:szCs w:val="26"/>
+        </w:rPr>
+        <w:t>vào</w:t>
+      </w:r>
+      <w:proofErr w:type="spellEnd"/>
+      <w:r>
+        <w:rPr>
+          <w:rFonts w:ascii="Times New Roman" w:hAnsi="Times New Roman" w:cs="Times New Roman"/>
+          <w:sz w:val="26"/>
+          <w:szCs w:val="26"/>
+        </w:rPr>
+        <w:t xml:space="preserve"> </w:t>
+      </w:r>
+      <w:proofErr w:type="spellStart"/>
+      <w:r>
+        <w:rPr>
+          <w:rFonts w:ascii="Times New Roman" w:hAnsi="Times New Roman" w:cs="Times New Roman"/>
+          <w:sz w:val="26"/>
+          <w:szCs w:val="26"/>
+        </w:rPr>
+        <w:t>thời</w:t>
+      </w:r>
+      <w:proofErr w:type="spellEnd"/>
+      <w:r>
+        <w:rPr>
+          <w:rFonts w:ascii="Times New Roman" w:hAnsi="Times New Roman" w:cs="Times New Roman"/>
+          <w:sz w:val="26"/>
+          <w:szCs w:val="26"/>
+        </w:rPr>
+        <w:t xml:space="preserve"> </w:t>
+      </w:r>
+      <w:proofErr w:type="spellStart"/>
+      <w:r>
+        <w:rPr>
+          <w:rFonts w:ascii="Times New Roman" w:hAnsi="Times New Roman" w:cs="Times New Roman"/>
+          <w:sz w:val="26"/>
+          <w:szCs w:val="26"/>
+        </w:rPr>
+        <w:t>giao</w:t>
+      </w:r>
+      <w:proofErr w:type="spellEnd"/>
+      <w:r>
+        <w:rPr>
+          <w:rFonts w:ascii="Times New Roman" w:hAnsi="Times New Roman" w:cs="Times New Roman"/>
+          <w:sz w:val="26"/>
+          <w:szCs w:val="26"/>
+        </w:rPr>
+        <w:t xml:space="preserve"> … </w:t>
+      </w:r>
+      <w:proofErr w:type="spellStart"/>
+      <w:r>
+        <w:rPr>
+          <w:rFonts w:ascii="Times New Roman" w:hAnsi="Times New Roman" w:cs="Times New Roman"/>
+          <w:sz w:val="26"/>
+          <w:szCs w:val="26"/>
+        </w:rPr>
+        <w:t>trong</w:t>
+      </w:r>
+      <w:proofErr w:type="spellEnd"/>
+      <w:r>
+        <w:rPr>
+          <w:rFonts w:ascii="Times New Roman" w:hAnsi="Times New Roman" w:cs="Times New Roman"/>
+          <w:sz w:val="26"/>
+          <w:szCs w:val="26"/>
+        </w:rPr>
+        <w:t xml:space="preserve"> hình.</w:t>
+      </w:r>
+      <w:bookmarkStart w:id="0" w:name="_GoBack"/>
+      <w:bookmarkEnd w:id="0"/>
     </w:p>
     <w:p>
       <w:pPr>
@@ -5830,12 +6004,43 @@
       </w:pPr>
       <w:r>
         <w:rPr>
-          <w:rFonts w:ascii="Times New Roman" w:hAnsi="Times New Roman" w:cs="Times New Roman"/>
-          <w:color w:val="FF0000"/>
-          <w:sz w:val="26"/>
-          <w:szCs w:val="26"/>
-        </w:rPr>
-        <w:t>???</w:t>
+          <w:noProof/>
+        </w:rPr>
+        <w:drawing>
+          <wp:inline distT="0" distB="0" distL="0" distR="0" wp14:anchorId="7E130A2B" wp14:editId="52019DBC">
+            <wp:extent cx="5943600" cy="4801235"/>
+            <wp:effectExtent l="0" t="0" r="0" b="0"/>
+            <wp:docPr id="13" name="Picture 13"/>
+            <wp:cNvGraphicFramePr>
+              <a:graphicFrameLocks xmlns:a="http://schemas.openxmlformats.org/drawingml/2006/main" noChangeAspect="1"/>
+            </wp:cNvGraphicFramePr>
+            <a:graphic xmlns:a="http://schemas.openxmlformats.org/drawingml/2006/main">
+              <a:graphicData uri="http://schemas.openxmlformats.org/drawingml/2006/picture">
+                <pic:pic xmlns:pic="http://schemas.openxmlformats.org/drawingml/2006/picture">
+                  <pic:nvPicPr>
+                    <pic:cNvPr id="0" name=""/>
+                    <pic:cNvPicPr/>
+                  </pic:nvPicPr>
+                  <pic:blipFill>
+                    <a:blip r:embed="rId18"/>
+                    <a:stretch>
+                      <a:fillRect/>
+                    </a:stretch>
+                  </pic:blipFill>
+                  <pic:spPr>
+                    <a:xfrm>
+                      <a:off x="0" y="0"/>
+                      <a:ext cx="5943600" cy="4801235"/>
+                    </a:xfrm>
+                    <a:prstGeom prst="rect">
+                      <a:avLst/>
+                    </a:prstGeom>
+                  </pic:spPr>
+                </pic:pic>
+              </a:graphicData>
+            </a:graphic>
+          </wp:inline>
+        </w:drawing>
       </w:r>
     </w:p>
     <w:p>
@@ -5857,6 +6062,7 @@
           <w:sz w:val="26"/>
           <w:szCs w:val="26"/>
         </w:rPr>
+        <w:lastRenderedPageBreak/>
         <w:t xml:space="preserve">SV </w:t>
       </w:r>
       <w:r>

</xml_diff>

<commit_message>
commit JAV07 by cc
</commit_message>
<xml_diff>
--- a/Bai tap Git.docx
+++ b/Bai tap Git.docx
@@ -2490,25 +2490,7 @@
           <w:sz w:val="26"/>
           <w:szCs w:val="26"/>
         </w:rPr>
-        <w:t xml:space="preserve"> B</w:t>
-      </w:r>
-      <w:proofErr w:type="gramStart"/>
-      <w:r>
-        <w:rPr>
-          <w:rFonts w:ascii="Times New Roman" w:hAnsi="Times New Roman" w:cs="Times New Roman"/>
-          <w:sz w:val="26"/>
-          <w:szCs w:val="26"/>
-        </w:rPr>
-        <w:t>,C</w:t>
-      </w:r>
-      <w:proofErr w:type="gramEnd"/>
-      <w:r>
-        <w:rPr>
-          <w:rFonts w:ascii="Times New Roman" w:hAnsi="Times New Roman" w:cs="Times New Roman"/>
-          <w:sz w:val="26"/>
-          <w:szCs w:val="26"/>
-        </w:rPr>
-        <w:t>:</w:t>
+        <w:t xml:space="preserve"> B,C:</w:t>
       </w:r>
     </w:p>
     <w:p>
@@ -2640,7 +2622,6 @@
         <w:t xml:space="preserve"> </w:t>
       </w:r>
       <w:proofErr w:type="spellStart"/>
-      <w:proofErr w:type="gramStart"/>
       <w:r>
         <w:rPr>
           <w:rFonts w:ascii="Times New Roman" w:hAnsi="Times New Roman" w:cs="Times New Roman"/>
@@ -2656,16 +2637,7 @@
           <w:sz w:val="26"/>
           <w:szCs w:val="26"/>
         </w:rPr>
-        <w:t xml:space="preserve"> :</w:t>
-      </w:r>
-      <w:proofErr w:type="gramEnd"/>
-      <w:r>
-        <w:rPr>
-          <w:rFonts w:ascii="Times New Roman" w:hAnsi="Times New Roman" w:cs="Times New Roman"/>
-          <w:sz w:val="26"/>
-          <w:szCs w:val="26"/>
-        </w:rPr>
-        <w:t xml:space="preserve"> </w:t>
+        <w:t xml:space="preserve"> : </w:t>
       </w:r>
       <w:proofErr w:type="spellStart"/>
       <w:r>
@@ -2855,25 +2827,7 @@
           <w:sz w:val="26"/>
           <w:szCs w:val="26"/>
         </w:rPr>
-        <w:t xml:space="preserve"> D</w:t>
-      </w:r>
-      <w:proofErr w:type="gramStart"/>
-      <w:r>
-        <w:rPr>
-          <w:rFonts w:ascii="Times New Roman" w:hAnsi="Times New Roman" w:cs="Times New Roman"/>
-          <w:sz w:val="26"/>
-          <w:szCs w:val="26"/>
-        </w:rPr>
-        <w:t>,E</w:t>
-      </w:r>
-      <w:proofErr w:type="gramEnd"/>
-      <w:r>
-        <w:rPr>
-          <w:rFonts w:ascii="Times New Roman" w:hAnsi="Times New Roman" w:cs="Times New Roman"/>
-          <w:sz w:val="26"/>
-          <w:szCs w:val="26"/>
-        </w:rPr>
-        <w:t xml:space="preserve"> </w:t>
+        <w:t xml:space="preserve"> D,E </w:t>
       </w:r>
       <w:proofErr w:type="spellStart"/>
       <w:r>
@@ -3807,7 +3761,6 @@
         <w:t xml:space="preserve"> </w:t>
       </w:r>
       <w:proofErr w:type="spellStart"/>
-      <w:proofErr w:type="gramStart"/>
       <w:r>
         <w:rPr>
           <w:rFonts w:ascii="Times New Roman" w:hAnsi="Times New Roman" w:cs="Times New Roman"/>
@@ -3823,16 +3776,7 @@
           <w:sz w:val="26"/>
           <w:szCs w:val="26"/>
         </w:rPr>
-        <w:t xml:space="preserve"> ,</w:t>
-      </w:r>
-      <w:proofErr w:type="gramEnd"/>
-      <w:r>
-        <w:rPr>
-          <w:rFonts w:ascii="Times New Roman" w:hAnsi="Times New Roman" w:cs="Times New Roman"/>
-          <w:sz w:val="26"/>
-          <w:szCs w:val="26"/>
-        </w:rPr>
-        <w:t xml:space="preserve"> </w:t>
+        <w:t xml:space="preserve"> , </w:t>
       </w:r>
       <w:proofErr w:type="spellStart"/>
       <w:r>
@@ -4085,7 +4029,6 @@
         <w:t xml:space="preserve"> </w:t>
       </w:r>
       <w:proofErr w:type="spellStart"/>
-      <w:proofErr w:type="gramStart"/>
       <w:r>
         <w:rPr>
           <w:rFonts w:ascii="Times New Roman" w:hAnsi="Times New Roman" w:cs="Times New Roman"/>
@@ -4101,16 +4044,7 @@
           <w:sz w:val="26"/>
           <w:szCs w:val="26"/>
         </w:rPr>
-        <w:t xml:space="preserve"> :</w:t>
-      </w:r>
-      <w:proofErr w:type="gramEnd"/>
-      <w:r>
-        <w:rPr>
-          <w:rFonts w:ascii="Times New Roman" w:hAnsi="Times New Roman" w:cs="Times New Roman"/>
-          <w:sz w:val="26"/>
-          <w:szCs w:val="26"/>
-        </w:rPr>
-        <w:t xml:space="preserve"> pull </w:t>
+        <w:t xml:space="preserve"> : pull </w:t>
       </w:r>
       <w:proofErr w:type="spellStart"/>
       <w:r>
@@ -5378,7 +5312,6 @@
         </w:rPr>
       </w:pPr>
       <w:proofErr w:type="spellStart"/>
-      <w:proofErr w:type="gramStart"/>
       <w:r>
         <w:rPr>
           <w:rFonts w:ascii="Times New Roman" w:hAnsi="Times New Roman" w:cs="Times New Roman"/>
@@ -5522,7 +5455,6 @@
         </w:rPr>
         <w:t>.</w:t>
       </w:r>
-      <w:proofErr w:type="gramEnd"/>
     </w:p>
     <w:p>
       <w:pPr>
@@ -5898,25 +5830,7 @@
           <w:sz w:val="26"/>
           <w:szCs w:val="26"/>
         </w:rPr>
-        <w:t xml:space="preserve"> chickenoken01 </w:t>
-      </w:r>
-      <w:proofErr w:type="gramStart"/>
-      <w:r>
-        <w:rPr>
-          <w:rFonts w:ascii="Times New Roman" w:hAnsi="Times New Roman" w:cs="Times New Roman"/>
-          <w:sz w:val="26"/>
-          <w:szCs w:val="26"/>
-        </w:rPr>
-        <w:t>( CC</w:t>
-      </w:r>
-      <w:proofErr w:type="gramEnd"/>
-      <w:r>
-        <w:rPr>
-          <w:rFonts w:ascii="Times New Roman" w:hAnsi="Times New Roman" w:cs="Times New Roman"/>
-          <w:sz w:val="26"/>
-          <w:szCs w:val="26"/>
-        </w:rPr>
-        <w:t xml:space="preserve"> ) </w:t>
+        <w:t xml:space="preserve"> chickenoken01 ( CC ) </w:t>
       </w:r>
       <w:proofErr w:type="spellStart"/>
       <w:r>
@@ -5988,10 +5902,26 @@
           <w:sz w:val="26"/>
           <w:szCs w:val="26"/>
         </w:rPr>
-        <w:t xml:space="preserve"> hình.</w:t>
-      </w:r>
-      <w:bookmarkStart w:id="0" w:name="_GoBack"/>
-      <w:bookmarkEnd w:id="0"/>
+        <w:t xml:space="preserve"> </w:t>
+      </w:r>
+      <w:proofErr w:type="spellStart"/>
+      <w:r>
+        <w:rPr>
+          <w:rFonts w:ascii="Times New Roman" w:hAnsi="Times New Roman" w:cs="Times New Roman"/>
+          <w:sz w:val="26"/>
+          <w:szCs w:val="26"/>
+        </w:rPr>
+        <w:t>hình</w:t>
+      </w:r>
+      <w:proofErr w:type="spellEnd"/>
+      <w:r>
+        <w:rPr>
+          <w:rFonts w:ascii="Times New Roman" w:hAnsi="Times New Roman" w:cs="Times New Roman"/>
+          <w:sz w:val="26"/>
+          <w:szCs w:val="26"/>
+        </w:rPr>
+        <w:t>.</w:t>
+      </w:r>
     </w:p>
     <w:p>
       <w:pPr>
@@ -6071,16 +6001,7 @@
           <w:sz w:val="26"/>
           <w:szCs w:val="26"/>
         </w:rPr>
-        <w:t>A</w:t>
-      </w:r>
-      <w:proofErr w:type="gramStart"/>
-      <w:r>
-        <w:rPr>
-          <w:rFonts w:ascii="Times New Roman" w:hAnsi="Times New Roman" w:cs="Times New Roman"/>
-          <w:sz w:val="26"/>
-          <w:szCs w:val="26"/>
-        </w:rPr>
-        <w:t>,</w:t>
+        <w:t>A,</w:t>
       </w:r>
       <w:r>
         <w:rPr>
@@ -6106,7 +6027,6 @@
         </w:rPr>
         <w:t>,E</w:t>
       </w:r>
-      <w:proofErr w:type="gramEnd"/>
       <w:r>
         <w:rPr>
           <w:rFonts w:ascii="Times New Roman" w:hAnsi="Times New Roman" w:cs="Times New Roman"/>
@@ -6305,6 +6225,68 @@
         <w:t>nhất</w:t>
       </w:r>
       <w:proofErr w:type="spellEnd"/>
+    </w:p>
+    <w:p>
+      <w:pPr>
+        <w:pStyle w:val="ListParagraph"/>
+        <w:rPr>
+          <w:rFonts w:ascii="Times New Roman" w:hAnsi="Times New Roman" w:cs="Times New Roman"/>
+          <w:sz w:val="26"/>
+          <w:szCs w:val="26"/>
+        </w:rPr>
+      </w:pPr>
+      <w:r>
+        <w:rPr>
+          <w:noProof/>
+        </w:rPr>
+        <w:drawing>
+          <wp:inline distT="0" distB="0" distL="0" distR="0" wp14:anchorId="4CEFD1DD" wp14:editId="32778AEF">
+            <wp:extent cx="5943600" cy="2668270"/>
+            <wp:effectExtent l="0" t="0" r="0" b="0"/>
+            <wp:docPr id="14" name="Picture 14"/>
+            <wp:cNvGraphicFramePr>
+              <a:graphicFrameLocks xmlns:a="http://schemas.openxmlformats.org/drawingml/2006/main" noChangeAspect="1"/>
+            </wp:cNvGraphicFramePr>
+            <a:graphic xmlns:a="http://schemas.openxmlformats.org/drawingml/2006/main">
+              <a:graphicData uri="http://schemas.openxmlformats.org/drawingml/2006/picture">
+                <pic:pic xmlns:pic="http://schemas.openxmlformats.org/drawingml/2006/picture">
+                  <pic:nvPicPr>
+                    <pic:cNvPr id="0" name=""/>
+                    <pic:cNvPicPr/>
+                  </pic:nvPicPr>
+                  <pic:blipFill>
+                    <a:blip r:embed="rId19"/>
+                    <a:stretch>
+                      <a:fillRect/>
+                    </a:stretch>
+                  </pic:blipFill>
+                  <pic:spPr>
+                    <a:xfrm>
+                      <a:off x="0" y="0"/>
+                      <a:ext cx="5943600" cy="2668270"/>
+                    </a:xfrm>
+                    <a:prstGeom prst="rect">
+                      <a:avLst/>
+                    </a:prstGeom>
+                  </pic:spPr>
+                </pic:pic>
+              </a:graphicData>
+            </a:graphic>
+          </wp:inline>
+        </w:drawing>
+      </w:r>
+    </w:p>
+    <w:p>
+      <w:pPr>
+        <w:pStyle w:val="ListParagraph"/>
+        <w:rPr>
+          <w:rFonts w:ascii="Times New Roman" w:hAnsi="Times New Roman" w:cs="Times New Roman"/>
+          <w:sz w:val="26"/>
+          <w:szCs w:val="26"/>
+        </w:rPr>
+      </w:pPr>
+      <w:bookmarkStart w:id="0" w:name="_GoBack"/>
+      <w:bookmarkEnd w:id="0"/>
     </w:p>
     <w:p>
       <w:pPr>

</xml_diff>

<commit_message>
commit jav09 full HD uncen final
</commit_message>
<xml_diff>
--- a/Bai tap Git.docx
+++ b/Bai tap Git.docx
@@ -6285,8 +6285,6 @@
           <w:szCs w:val="26"/>
         </w:rPr>
       </w:pPr>
-      <w:bookmarkStart w:id="0" w:name="_GoBack"/>
-      <w:bookmarkEnd w:id="0"/>
     </w:p>
     <w:p>
       <w:pPr>
@@ -6419,7 +6417,158 @@
           <w:sz w:val="26"/>
           <w:szCs w:val="26"/>
         </w:rPr>
-        <w:t xml:space="preserve"> master </w:t>
+        <w:t xml:space="preserve"> master</w:t>
+      </w:r>
+    </w:p>
+    <w:p>
+      <w:pPr>
+        <w:pStyle w:val="ListParagraph"/>
+        <w:rPr>
+          <w:rFonts w:ascii="Times New Roman" w:hAnsi="Times New Roman" w:cs="Times New Roman"/>
+          <w:sz w:val="26"/>
+          <w:szCs w:val="26"/>
+        </w:rPr>
+      </w:pPr>
+      <w:r>
+        <w:rPr>
+          <w:noProof/>
+        </w:rPr>
+        <w:drawing>
+          <wp:inline distT="0" distB="0" distL="0" distR="0" wp14:anchorId="26CFF47F" wp14:editId="12E37C9D">
+            <wp:extent cx="5524500" cy="4667250"/>
+            <wp:effectExtent l="0" t="0" r="0" b="0"/>
+            <wp:docPr id="15" name="Picture 15"/>
+            <wp:cNvGraphicFramePr>
+              <a:graphicFrameLocks xmlns:a="http://schemas.openxmlformats.org/drawingml/2006/main" noChangeAspect="1"/>
+            </wp:cNvGraphicFramePr>
+            <a:graphic xmlns:a="http://schemas.openxmlformats.org/drawingml/2006/main">
+              <a:graphicData uri="http://schemas.openxmlformats.org/drawingml/2006/picture">
+                <pic:pic xmlns:pic="http://schemas.openxmlformats.org/drawingml/2006/picture">
+                  <pic:nvPicPr>
+                    <pic:cNvPr id="0" name=""/>
+                    <pic:cNvPicPr/>
+                  </pic:nvPicPr>
+                  <pic:blipFill>
+                    <a:blip r:embed="rId20"/>
+                    <a:stretch>
+                      <a:fillRect/>
+                    </a:stretch>
+                  </pic:blipFill>
+                  <pic:spPr>
+                    <a:xfrm>
+                      <a:off x="0" y="0"/>
+                      <a:ext cx="5524500" cy="4667250"/>
+                    </a:xfrm>
+                    <a:prstGeom prst="rect">
+                      <a:avLst/>
+                    </a:prstGeom>
+                  </pic:spPr>
+                </pic:pic>
+              </a:graphicData>
+            </a:graphic>
+          </wp:inline>
+        </w:drawing>
+      </w:r>
+    </w:p>
+    <w:p>
+      <w:pPr>
+        <w:pStyle w:val="ListParagraph"/>
+        <w:rPr>
+          <w:rFonts w:ascii="Times New Roman" w:hAnsi="Times New Roman" w:cs="Times New Roman"/>
+          <w:sz w:val="26"/>
+          <w:szCs w:val="26"/>
+        </w:rPr>
+      </w:pPr>
+      <w:r>
+        <w:rPr>
+          <w:noProof/>
+        </w:rPr>
+        <w:lastRenderedPageBreak/>
+        <w:drawing>
+          <wp:inline distT="0" distB="0" distL="0" distR="0" wp14:anchorId="06B31CAE" wp14:editId="1AA66A5B">
+            <wp:extent cx="5534025" cy="3457575"/>
+            <wp:effectExtent l="0" t="0" r="9525" b="9525"/>
+            <wp:docPr id="16" name="Picture 16"/>
+            <wp:cNvGraphicFramePr>
+              <a:graphicFrameLocks xmlns:a="http://schemas.openxmlformats.org/drawingml/2006/main" noChangeAspect="1"/>
+            </wp:cNvGraphicFramePr>
+            <a:graphic xmlns:a="http://schemas.openxmlformats.org/drawingml/2006/main">
+              <a:graphicData uri="http://schemas.openxmlformats.org/drawingml/2006/picture">
+                <pic:pic xmlns:pic="http://schemas.openxmlformats.org/drawingml/2006/picture">
+                  <pic:nvPicPr>
+                    <pic:cNvPr id="0" name=""/>
+                    <pic:cNvPicPr/>
+                  </pic:nvPicPr>
+                  <pic:blipFill>
+                    <a:blip r:embed="rId21"/>
+                    <a:stretch>
+                      <a:fillRect/>
+                    </a:stretch>
+                  </pic:blipFill>
+                  <pic:spPr>
+                    <a:xfrm>
+                      <a:off x="0" y="0"/>
+                      <a:ext cx="5534025" cy="3457575"/>
+                    </a:xfrm>
+                    <a:prstGeom prst="rect">
+                      <a:avLst/>
+                    </a:prstGeom>
+                  </pic:spPr>
+                </pic:pic>
+              </a:graphicData>
+            </a:graphic>
+          </wp:inline>
+        </w:drawing>
+      </w:r>
+    </w:p>
+    <w:p>
+      <w:pPr>
+        <w:pStyle w:val="ListParagraph"/>
+        <w:rPr>
+          <w:rFonts w:ascii="Times New Roman" w:hAnsi="Times New Roman" w:cs="Times New Roman"/>
+          <w:sz w:val="26"/>
+          <w:szCs w:val="26"/>
+        </w:rPr>
+      </w:pPr>
+      <w:r>
+        <w:rPr>
+          <w:noProof/>
+        </w:rPr>
+        <w:drawing>
+          <wp:inline distT="0" distB="0" distL="0" distR="0" wp14:anchorId="327F169C" wp14:editId="14F8902A">
+            <wp:extent cx="5943600" cy="4165600"/>
+            <wp:effectExtent l="0" t="0" r="0" b="6350"/>
+            <wp:docPr id="17" name="Picture 17"/>
+            <wp:cNvGraphicFramePr>
+              <a:graphicFrameLocks xmlns:a="http://schemas.openxmlformats.org/drawingml/2006/main" noChangeAspect="1"/>
+            </wp:cNvGraphicFramePr>
+            <a:graphic xmlns:a="http://schemas.openxmlformats.org/drawingml/2006/main">
+              <a:graphicData uri="http://schemas.openxmlformats.org/drawingml/2006/picture">
+                <pic:pic xmlns:pic="http://schemas.openxmlformats.org/drawingml/2006/picture">
+                  <pic:nvPicPr>
+                    <pic:cNvPr id="0" name=""/>
+                    <pic:cNvPicPr/>
+                  </pic:nvPicPr>
+                  <pic:blipFill>
+                    <a:blip r:embed="rId22"/>
+                    <a:stretch>
+                      <a:fillRect/>
+                    </a:stretch>
+                  </pic:blipFill>
+                  <pic:spPr>
+                    <a:xfrm>
+                      <a:off x="0" y="0"/>
+                      <a:ext cx="5943600" cy="4165600"/>
+                    </a:xfrm>
+                    <a:prstGeom prst="rect">
+                      <a:avLst/>
+                    </a:prstGeom>
+                  </pic:spPr>
+                </pic:pic>
+              </a:graphicData>
+            </a:graphic>
+          </wp:inline>
+        </w:drawing>
       </w:r>
     </w:p>
     <w:p>
@@ -6613,6 +6762,110 @@
         </w:rPr>
         <w:t xml:space="preserve"> </w:t>
       </w:r>
+    </w:p>
+    <w:p>
+      <w:pPr>
+        <w:pStyle w:val="ListParagraph"/>
+        <w:rPr>
+          <w:rFonts w:ascii="Times New Roman" w:hAnsi="Times New Roman" w:cs="Times New Roman"/>
+          <w:sz w:val="26"/>
+          <w:szCs w:val="26"/>
+        </w:rPr>
+      </w:pPr>
+      <w:r>
+        <w:rPr>
+          <w:noProof/>
+        </w:rPr>
+        <w:lastRenderedPageBreak/>
+        <w:drawing>
+          <wp:inline distT="0" distB="0" distL="0" distR="0" wp14:anchorId="2DBAE670" wp14:editId="41DE452D">
+            <wp:extent cx="5943600" cy="4874260"/>
+            <wp:effectExtent l="0" t="0" r="0" b="2540"/>
+            <wp:docPr id="18" name="Picture 18"/>
+            <wp:cNvGraphicFramePr>
+              <a:graphicFrameLocks xmlns:a="http://schemas.openxmlformats.org/drawingml/2006/main" noChangeAspect="1"/>
+            </wp:cNvGraphicFramePr>
+            <a:graphic xmlns:a="http://schemas.openxmlformats.org/drawingml/2006/main">
+              <a:graphicData uri="http://schemas.openxmlformats.org/drawingml/2006/picture">
+                <pic:pic xmlns:pic="http://schemas.openxmlformats.org/drawingml/2006/picture">
+                  <pic:nvPicPr>
+                    <pic:cNvPr id="0" name=""/>
+                    <pic:cNvPicPr/>
+                  </pic:nvPicPr>
+                  <pic:blipFill>
+                    <a:blip r:embed="rId23"/>
+                    <a:stretch>
+                      <a:fillRect/>
+                    </a:stretch>
+                  </pic:blipFill>
+                  <pic:spPr>
+                    <a:xfrm>
+                      <a:off x="0" y="0"/>
+                      <a:ext cx="5943600" cy="4874260"/>
+                    </a:xfrm>
+                    <a:prstGeom prst="rect">
+                      <a:avLst/>
+                    </a:prstGeom>
+                  </pic:spPr>
+                </pic:pic>
+              </a:graphicData>
+            </a:graphic>
+          </wp:inline>
+        </w:drawing>
+      </w:r>
+    </w:p>
+    <w:p>
+      <w:pPr>
+        <w:pStyle w:val="ListParagraph"/>
+        <w:rPr>
+          <w:rFonts w:ascii="Times New Roman" w:hAnsi="Times New Roman" w:cs="Times New Roman"/>
+          <w:sz w:val="26"/>
+          <w:szCs w:val="26"/>
+        </w:rPr>
+      </w:pPr>
+      <w:r>
+        <w:rPr>
+          <w:noProof/>
+        </w:rPr>
+        <w:lastRenderedPageBreak/>
+        <w:drawing>
+          <wp:inline distT="0" distB="0" distL="0" distR="0" wp14:anchorId="31097A1C" wp14:editId="064A35FF">
+            <wp:extent cx="5943600" cy="4871720"/>
+            <wp:effectExtent l="0" t="0" r="0" b="5080"/>
+            <wp:docPr id="19" name="Picture 19"/>
+            <wp:cNvGraphicFramePr>
+              <a:graphicFrameLocks xmlns:a="http://schemas.openxmlformats.org/drawingml/2006/main" noChangeAspect="1"/>
+            </wp:cNvGraphicFramePr>
+            <a:graphic xmlns:a="http://schemas.openxmlformats.org/drawingml/2006/main">
+              <a:graphicData uri="http://schemas.openxmlformats.org/drawingml/2006/picture">
+                <pic:pic xmlns:pic="http://schemas.openxmlformats.org/drawingml/2006/picture">
+                  <pic:nvPicPr>
+                    <pic:cNvPr id="0" name=""/>
+                    <pic:cNvPicPr/>
+                  </pic:nvPicPr>
+                  <pic:blipFill>
+                    <a:blip r:embed="rId24"/>
+                    <a:stretch>
+                      <a:fillRect/>
+                    </a:stretch>
+                  </pic:blipFill>
+                  <pic:spPr>
+                    <a:xfrm>
+                      <a:off x="0" y="0"/>
+                      <a:ext cx="5943600" cy="4871720"/>
+                    </a:xfrm>
+                    <a:prstGeom prst="rect">
+                      <a:avLst/>
+                    </a:prstGeom>
+                  </pic:spPr>
+                </pic:pic>
+              </a:graphicData>
+            </a:graphic>
+          </wp:inline>
+        </w:drawing>
+      </w:r>
+      <w:bookmarkStart w:id="0" w:name="_GoBack"/>
+      <w:bookmarkEnd w:id="0"/>
     </w:p>
     <w:sectPr>
       <w:pgSz w:w="12240" w:h="15840"/>

</xml_diff>